<commit_message>
The export tags for the appendix in the result table now matches the export tag in the appendix.
</commit_message>
<xml_diff>
--- a/Testing stuff/Test Text Appendix Data Table.docx
+++ b/Testing stuff/Test Text Appendix Data Table.docx
@@ -60,7 +60,7 @@
               <w:jc w:val="left"/>
             </w:pPr>
             <w:r>
-              <w:t xml:space="preserve">Export Tag: mcsa_followup</w:t>
+              <w:t xml:space="preserve">Export Tag: QID34_mcsa_followup</w:t>
             </w:r>
           </w:p>
         </w:tc>
@@ -641,7 +641,7 @@
               <w:jc w:val="left"/>
             </w:pPr>
             <w:r>
-              <w:t xml:space="preserve">Export Tag: mcsa_ste_33_TEXT</w:t>
+              <w:t xml:space="preserve">Export Tag: QID18_mcsa_ste_33_TEXT</w:t>
             </w:r>
           </w:p>
         </w:tc>
@@ -1587,7 +1587,7 @@
               <w:jc w:val="left"/>
             </w:pPr>
             <w:r>
-              <w:t xml:space="preserve">Export Tag: mcma_ste_3_TEXT</w:t>
+              <w:t xml:space="preserve">Export Tag: QID20_mcma_ste_3_TEXT</w:t>
             </w:r>
           </w:p>
         </w:tc>
@@ -3255,7 +3255,7 @@
               <w:jc w:val="left"/>
             </w:pPr>
             <w:r>
-              <w:t xml:space="preserve">Export Tag: mcma_mte_22_TEXT</w:t>
+              <w:t xml:space="preserve">Export Tag: QID21_mcma_mte_22_TEXT</w:t>
             </w:r>
           </w:p>
         </w:tc>
@@ -4988,7 +4988,7 @@
               <w:jc w:val="left"/>
             </w:pPr>
             <w:r>
-              <w:t xml:space="preserve">Export Tag: mcma_mte_33_TEXT</w:t>
+              <w:t xml:space="preserve">Export Tag: QID21_mcma_mte_33_TEXT</w:t>
             </w:r>
           </w:p>
         </w:tc>
@@ -6809,7 +6809,7 @@
               <w:jc w:val="left"/>
             </w:pPr>
             <w:r>
-              <w:t xml:space="preserve">Export Tag: mcma_te1_1000_TEXT</w:t>
+              <w:t xml:space="preserve">Export Tag: QID26_mcma_te1_1000_TEXT</w:t>
             </w:r>
           </w:p>
         </w:tc>
@@ -6969,7 +6969,7 @@
               <w:jc w:val="left"/>
             </w:pPr>
             <w:r>
-              <w:t xml:space="preserve">Export Tag: mcma_te2_7_TEXT</w:t>
+              <w:t xml:space="preserve">Export Tag: QID27_mcma_te2_7_TEXT</w:t>
             </w:r>
           </w:p>
         </w:tc>
@@ -7220,7 +7220,7 @@
               <w:jc w:val="left"/>
             </w:pPr>
             <w:r>
-              <w:t xml:space="preserve">Export Tag: mcma_te2_14_TEXT</w:t>
+              <w:t xml:space="preserve">Export Tag: QID27_mcma_te2_14_TEXT</w:t>
             </w:r>
           </w:p>
         </w:tc>
@@ -7489,7 +7489,7 @@
               <w:jc w:val="left"/>
             </w:pPr>
             <w:r>
-              <w:t xml:space="preserve">Export Tag: other_TEXT</w:t>
+              <w:t xml:space="preserve">Export Tag: QID30_other_TEXT</w:t>
             </w:r>
           </w:p>
         </w:tc>
@@ -9534,7 +9534,7 @@
               <w:jc w:val="left"/>
             </w:pPr>
             <w:r>
-              <w:t xml:space="preserve">Export Tag: extracurricular_TEXT</w:t>
+              <w:t xml:space="preserve">Export Tag: QID25_extracurricular_TEXT</w:t>
             </w:r>
           </w:p>
         </w:tc>
@@ -11579,7 +11579,7 @@
               <w:jc w:val="left"/>
             </w:pPr>
             <w:r>
-              <w:t xml:space="preserve">Export Tag: other_TEXT</w:t>
+              <w:t xml:space="preserve">Export Tag: QID25_other_TEXT</w:t>
             </w:r>
           </w:p>
         </w:tc>
@@ -13660,7 +13660,7 @@
               <w:jc w:val="left"/>
             </w:pPr>
             <w:r>
-              <w:t xml:space="preserve">Export Tag: te_standard</w:t>
+              <w:t xml:space="preserve">Export Tag: QID3_te_standard</w:t>
             </w:r>
           </w:p>
         </w:tc>
@@ -15705,7 +15705,7 @@
               <w:jc w:val="left"/>
             </w:pPr>
             <w:r>
-              <w:t xml:space="preserve">Export Tag: te_form_1</w:t>
+              <w:t xml:space="preserve">Export Tag: QID1_te_form_1</w:t>
             </w:r>
           </w:p>
         </w:tc>
@@ -15722,7 +15722,7 @@
               <w:jc w:val="left"/>
             </w:pPr>
             <w:r>
-              <w:t xml:space="preserve">Export Tag: te_form_2</w:t>
+              <w:t xml:space="preserve">Export Tag: QID1_te_form_2</w:t>
             </w:r>
           </w:p>
         </w:tc>
@@ -15739,7 +15739,7 @@
               <w:jc w:val="left"/>
             </w:pPr>
             <w:r>
-              <w:t xml:space="preserve">Export Tag: te_form_3</w:t>
+              <w:t xml:space="preserve">Export Tag: QID1_te_form_3</w:t>
             </w:r>
           </w:p>
         </w:tc>

</xml_diff>